<commit_message>
Worked on references and word editing
</commit_message>
<xml_diff>
--- a/Results/Manuscript/State_specific_BoD_ver3_RA (Supp).docx
+++ b/Results/Manuscript/State_specific_BoD_ver3_RA (Supp).docx
@@ -1069,42 +1069,30 @@
       <w:r>
         <w:fldChar w:fldCharType="end"/>
       </w:r>
-      <w:bookmarkStart w:id="0" w:name="_GoBack"/>
-      <w:bookmarkEnd w:id="0"/>
     </w:p>
     <w:p>
       <w:pPr>
         <w:pStyle w:val="Caption"/>
         <w:keepNext/>
       </w:pPr>
-      <w:bookmarkStart w:id="1" w:name="_Toc9940846"/>
-      <w:bookmarkStart w:id="2" w:name="_Toc9944562"/>
+      <w:bookmarkStart w:id="0" w:name="_Toc9940846"/>
+      <w:bookmarkStart w:id="1" w:name="_Toc9944562"/>
       <w:r>
         <w:t>Table S</w:t>
       </w:r>
-      <w:r>
-        <w:fldChar w:fldCharType="begin"/>
-      </w:r>
-      <w:r>
-        <w:instrText xml:space="preserve"> SEQ Table_S \* ARABIC </w:instrText>
-      </w:r>
-      <w:r>
-        <w:fldChar w:fldCharType="separate"/>
-      </w:r>
-      <w:r>
-        <w:rPr>
-          <w:noProof/>
-        </w:rPr>
-        <w:t>1</w:t>
-      </w:r>
-      <w:r>
-        <w:fldChar w:fldCharType="end"/>
-      </w:r>
+      <w:fldSimple w:instr=" SEQ Table_S \* ARABIC ">
+        <w:r>
+          <w:rPr>
+            <w:noProof/>
+          </w:rPr>
+          <w:t>1</w:t>
+        </w:r>
+      </w:fldSimple>
       <w:r>
         <w:t>: NO2 concentration by state</w:t>
       </w:r>
+      <w:bookmarkEnd w:id="0"/>
       <w:bookmarkEnd w:id="1"/>
-      <w:bookmarkEnd w:id="2"/>
     </w:p>
     <w:tbl>
       <w:tblPr>
@@ -5680,40 +5668,27 @@
         <w:pStyle w:val="Caption"/>
         <w:keepNext/>
       </w:pPr>
-      <w:bookmarkStart w:id="3" w:name="_Toc9940847"/>
-      <w:bookmarkStart w:id="4" w:name="_Toc9944563"/>
+      <w:bookmarkStart w:id="2" w:name="_Toc9940847"/>
+      <w:bookmarkStart w:id="3" w:name="_Toc9944563"/>
       <w:r>
         <w:t>Table S</w:t>
       </w:r>
-      <w:r>
-        <w:fldChar w:fldCharType="begin"/>
-      </w:r>
-      <w:r>
-        <w:instrText xml:space="preserve"> SEQ Table_S \* ARABIC </w:instrText>
-      </w:r>
-      <w:r>
-        <w:fldChar w:fldCharType="separate"/>
-      </w:r>
-      <w:r>
-        <w:rPr>
-          <w:noProof/>
-        </w:rPr>
-        <w:t>2</w:t>
-      </w:r>
-      <w:r>
-        <w:rPr>
-          <w:noProof/>
-        </w:rPr>
-        <w:fldChar w:fldCharType="end"/>
-      </w:r>
+      <w:fldSimple w:instr=" SEQ Table_S \* ARABIC ">
+        <w:r>
+          <w:rPr>
+            <w:noProof/>
+          </w:rPr>
+          <w:t>2</w:t>
+        </w:r>
+      </w:fldSimple>
       <w:r>
         <w:t xml:space="preserve">: </w:t>
       </w:r>
       <w:r>
         <w:t>Childhood asthma survey summary by state (Total of 2006-2010)</w:t>
       </w:r>
+      <w:bookmarkEnd w:id="2"/>
       <w:bookmarkEnd w:id="3"/>
-      <w:bookmarkEnd w:id="4"/>
     </w:p>
     <w:tbl>
       <w:tblPr>
@@ -15336,40 +15311,27 @@
         <w:pStyle w:val="Caption"/>
         <w:keepNext/>
       </w:pPr>
-      <w:bookmarkStart w:id="5" w:name="_Toc9940848"/>
-      <w:bookmarkStart w:id="6" w:name="_Toc9944564"/>
-      <w:bookmarkStart w:id="7" w:name="_Ref9948014"/>
+      <w:bookmarkStart w:id="4" w:name="_Toc9940848"/>
+      <w:bookmarkStart w:id="5" w:name="_Toc9944564"/>
+      <w:bookmarkStart w:id="6" w:name="_Ref9948014"/>
       <w:r>
         <w:t>Table S</w:t>
       </w:r>
-      <w:r>
-        <w:fldChar w:fldCharType="begin"/>
-      </w:r>
-      <w:r>
-        <w:instrText xml:space="preserve"> SEQ Table_S \* ARABIC </w:instrText>
-      </w:r>
-      <w:r>
-        <w:fldChar w:fldCharType="separate"/>
-      </w:r>
-      <w:r>
-        <w:rPr>
-          <w:noProof/>
-        </w:rPr>
-        <w:t>3</w:t>
-      </w:r>
-      <w:r>
-        <w:rPr>
-          <w:noProof/>
-        </w:rPr>
-        <w:fldChar w:fldCharType="end"/>
-      </w:r>
+      <w:fldSimple w:instr=" SEQ Table_S \* ARABIC ">
+        <w:r>
+          <w:rPr>
+            <w:noProof/>
+          </w:rPr>
+          <w:t>3</w:t>
+        </w:r>
+      </w:fldSimple>
       <w:r>
         <w:t>: State</w:t>
       </w:r>
       <w:r>
         <w:t xml:space="preserve"> specific</w:t>
       </w:r>
-      <w:bookmarkEnd w:id="5"/>
+      <w:bookmarkEnd w:id="4"/>
       <w:r>
         <w:t xml:space="preserve"> comparison of </w:t>
       </w:r>
@@ -15379,8 +15341,8 @@
       <w:r>
         <w:t>vs original estimates</w:t>
       </w:r>
+      <w:bookmarkEnd w:id="5"/>
       <w:bookmarkEnd w:id="6"/>
-      <w:bookmarkEnd w:id="7"/>
     </w:p>
     <w:tbl>
       <w:tblPr>
@@ -33012,6 +32974,31 @@
     </w:p>
     <w:p>
       <w:pPr>
+        <w:rPr>
+          <w:b/>
+          <w:bCs/>
+        </w:rPr>
+      </w:pPr>
+      <w:r>
+        <w:rPr>
+          <w:b/>
+          <w:bCs/>
+        </w:rPr>
+        <w:br w:type="page"/>
+      </w:r>
+    </w:p>
+    <w:p>
+      <w:pPr>
+        <w:rPr>
+          <w:b/>
+          <w:bCs/>
+        </w:rPr>
+      </w:pPr>
+      <w:bookmarkStart w:id="7" w:name="_GoBack"/>
+      <w:bookmarkEnd w:id="7"/>
+    </w:p>
+    <w:p>
+      <w:pPr>
         <w:pStyle w:val="Caption"/>
         <w:keepNext/>
       </w:pPr>
@@ -33020,24 +33007,14 @@
       <w:r>
         <w:t>Table S</w:t>
       </w:r>
-      <w:r>
-        <w:fldChar w:fldCharType="begin"/>
-      </w:r>
-      <w:r>
-        <w:instrText xml:space="preserve"> SEQ Table_S \* ARABIC </w:instrText>
-      </w:r>
-      <w:r>
-        <w:fldChar w:fldCharType="separate"/>
-      </w:r>
-      <w:r>
-        <w:rPr>
-          <w:noProof/>
-        </w:rPr>
-        <w:t>4</w:t>
-      </w:r>
-      <w:r>
-        <w:fldChar w:fldCharType="end"/>
-      </w:r>
+      <w:fldSimple w:instr=" SEQ Table_S \* ARABIC ">
+        <w:r>
+          <w:rPr>
+            <w:noProof/>
+          </w:rPr>
+          <w:t>4</w:t>
+        </w:r>
+      </w:fldSimple>
       <w:r>
         <w:t>: Comparing results by state</w:t>
       </w:r>
@@ -33736,7 +33713,6 @@
           </w:tcPr>
           <w:p>
             <w:r>
-              <w:lastRenderedPageBreak/>
               <w:t>Iowa</w:t>
             </w:r>
           </w:p>
@@ -38321,6 +38297,7 @@
           </w:tcPr>
           <w:p>
             <w:r>
+              <w:lastRenderedPageBreak/>
               <w:t>Massachusetts</w:t>
             </w:r>
           </w:p>
@@ -39467,7 +39444,6 @@
           </w:tcPr>
           <w:p>
             <w:r>
-              <w:lastRenderedPageBreak/>
               <w:t>Florida</w:t>
             </w:r>
           </w:p>
@@ -42744,27 +42720,14 @@
         <w:lastRenderedPageBreak/>
         <w:t>Figure S</w:t>
       </w:r>
-      <w:r>
-        <w:fldChar w:fldCharType="begin"/>
-      </w:r>
-      <w:r>
-        <w:instrText xml:space="preserve"> SEQ Figure_S \* ARABIC </w:instrText>
-      </w:r>
-      <w:r>
-        <w:fldChar w:fldCharType="separate"/>
-      </w:r>
-      <w:r>
-        <w:rPr>
-          <w:noProof/>
-        </w:rPr>
-        <w:t>1</w:t>
-      </w:r>
-      <w:r>
-        <w:rPr>
-          <w:noProof/>
-        </w:rPr>
-        <w:fldChar w:fldCharType="end"/>
-      </w:r>
+      <w:fldSimple w:instr=" SEQ Figure_S \* ARABIC ">
+        <w:r>
+          <w:rPr>
+            <w:noProof/>
+          </w:rPr>
+          <w:t>1</w:t>
+        </w:r>
+      </w:fldSimple>
       <w:r>
         <w:t>: NO2 concentration (ug/m</w:t>
       </w:r>
@@ -42847,27 +42810,14 @@
       <w:r>
         <w:t>Figure S</w:t>
       </w:r>
-      <w:r>
-        <w:fldChar w:fldCharType="begin"/>
-      </w:r>
-      <w:r>
-        <w:instrText xml:space="preserve"> SEQ Figure_S \* ARABIC </w:instrText>
-      </w:r>
-      <w:r>
-        <w:fldChar w:fldCharType="separate"/>
-      </w:r>
-      <w:r>
-        <w:rPr>
-          <w:noProof/>
-        </w:rPr>
-        <w:t>2</w:t>
-      </w:r>
-      <w:r>
-        <w:rPr>
-          <w:noProof/>
-        </w:rPr>
-        <w:fldChar w:fldCharType="end"/>
-      </w:r>
+      <w:fldSimple w:instr=" SEQ Figure_S \* ARABIC ">
+        <w:r>
+          <w:rPr>
+            <w:noProof/>
+          </w:rPr>
+          <w:t>2</w:t>
+        </w:r>
+      </w:fldSimple>
       <w:r>
         <w:t>: NO2 concentration (ug/m3) by median income group</w:t>
       </w:r>
@@ -42945,27 +42895,14 @@
         <w:lastRenderedPageBreak/>
         <w:t>Figure S</w:t>
       </w:r>
-      <w:r>
-        <w:fldChar w:fldCharType="begin"/>
-      </w:r>
-      <w:r>
-        <w:instrText xml:space="preserve"> SEQ Figure_S \* ARABIC </w:instrText>
-      </w:r>
-      <w:r>
-        <w:fldChar w:fldCharType="separate"/>
-      </w:r>
-      <w:r>
-        <w:rPr>
-          <w:noProof/>
-        </w:rPr>
-        <w:t>3</w:t>
-      </w:r>
-      <w:r>
-        <w:rPr>
-          <w:noProof/>
-        </w:rPr>
-        <w:fldChar w:fldCharType="end"/>
-      </w:r>
+      <w:fldSimple w:instr=" SEQ Figure_S \* ARABIC ">
+        <w:r>
+          <w:rPr>
+            <w:noProof/>
+          </w:rPr>
+          <w:t>3</w:t>
+        </w:r>
+      </w:fldSimple>
       <w:r>
         <w:t>: NO2 concentration (ug/m3) by living location stratified into median income group</w:t>
       </w:r>
@@ -43042,27 +42979,14 @@
       <w:r>
         <w:t>Figure S</w:t>
       </w:r>
-      <w:r>
-        <w:fldChar w:fldCharType="begin"/>
-      </w:r>
-      <w:r>
-        <w:instrText xml:space="preserve"> SEQ Figure_S \* ARABIC </w:instrText>
-      </w:r>
-      <w:r>
-        <w:fldChar w:fldCharType="separate"/>
-      </w:r>
-      <w:r>
-        <w:rPr>
-          <w:noProof/>
-        </w:rPr>
-        <w:t>4</w:t>
-      </w:r>
-      <w:r>
-        <w:rPr>
-          <w:noProof/>
-        </w:rPr>
-        <w:fldChar w:fldCharType="end"/>
-      </w:r>
+      <w:fldSimple w:instr=" SEQ Figure_S \* ARABIC ">
+        <w:r>
+          <w:rPr>
+            <w:noProof/>
+          </w:rPr>
+          <w:t>4</w:t>
+        </w:r>
+      </w:fldSimple>
       <w:r>
         <w:t>: NO2 concentration (ug/m3) by median income group stratified into living location</w:t>
       </w:r>
@@ -43140,27 +43064,14 @@
         <w:lastRenderedPageBreak/>
         <w:t>Figure S</w:t>
       </w:r>
-      <w:r>
-        <w:fldChar w:fldCharType="begin"/>
-      </w:r>
-      <w:r>
-        <w:instrText xml:space="preserve"> SEQ Figure_S \* ARABIC </w:instrText>
-      </w:r>
-      <w:r>
-        <w:fldChar w:fldCharType="separate"/>
-      </w:r>
-      <w:r>
-        <w:rPr>
-          <w:noProof/>
-        </w:rPr>
-        <w:t>5</w:t>
-      </w:r>
-      <w:r>
-        <w:rPr>
-          <w:noProof/>
-        </w:rPr>
-        <w:fldChar w:fldCharType="end"/>
-      </w:r>
+      <w:fldSimple w:instr=" SEQ Figure_S \* ARABIC ">
+        <w:r>
+          <w:rPr>
+            <w:noProof/>
+          </w:rPr>
+          <w:t>5</w:t>
+        </w:r>
+      </w:fldSimple>
       <w:r>
         <w:t>: NO2 concentration (ug/m3) by state</w:t>
       </w:r>
@@ -43238,27 +43149,14 @@
         <w:lastRenderedPageBreak/>
         <w:t>Figure S</w:t>
       </w:r>
-      <w:r>
-        <w:fldChar w:fldCharType="begin"/>
-      </w:r>
-      <w:r>
-        <w:instrText xml:space="preserve"> SEQ Figure_S \* ARABIC </w:instrText>
-      </w:r>
-      <w:r>
-        <w:fldChar w:fldCharType="separate"/>
-      </w:r>
-      <w:r>
-        <w:rPr>
-          <w:noProof/>
-        </w:rPr>
-        <w:t>6</w:t>
-      </w:r>
-      <w:r>
-        <w:rPr>
-          <w:noProof/>
-        </w:rPr>
-        <w:fldChar w:fldCharType="end"/>
-      </w:r>
+      <w:fldSimple w:instr=" SEQ Figure_S \* ARABIC ">
+        <w:r>
+          <w:rPr>
+            <w:noProof/>
+          </w:rPr>
+          <w:t>6</w:t>
+        </w:r>
+      </w:fldSimple>
       <w:r>
         <w:t>: NO2 concentration (ug/m3) by state and median income group</w:t>
       </w:r>
@@ -43336,27 +43234,14 @@
         <w:lastRenderedPageBreak/>
         <w:t>Figure S</w:t>
       </w:r>
-      <w:r>
-        <w:fldChar w:fldCharType="begin"/>
-      </w:r>
-      <w:r>
-        <w:instrText xml:space="preserve"> SEQ Figure_S \* ARABIC </w:instrText>
-      </w:r>
-      <w:r>
-        <w:fldChar w:fldCharType="separate"/>
-      </w:r>
-      <w:r>
-        <w:rPr>
-          <w:noProof/>
-        </w:rPr>
-        <w:t>7</w:t>
-      </w:r>
-      <w:r>
-        <w:rPr>
-          <w:noProof/>
-        </w:rPr>
-        <w:fldChar w:fldCharType="end"/>
-      </w:r>
+      <w:fldSimple w:instr=" SEQ Figure_S \* ARABIC ">
+        <w:r>
+          <w:rPr>
+            <w:noProof/>
+          </w:rPr>
+          <w:t>7</w:t>
+        </w:r>
+      </w:fldSimple>
       <w:r>
         <w:t>: NO2 concentration (ug/m3) by state and living location</w:t>
       </w:r>
@@ -43434,27 +43319,14 @@
         <w:lastRenderedPageBreak/>
         <w:t>Figure S</w:t>
       </w:r>
-      <w:r>
-        <w:fldChar w:fldCharType="begin"/>
-      </w:r>
-      <w:r>
-        <w:instrText xml:space="preserve"> SEQ Figure_S \* ARABIC </w:instrText>
-      </w:r>
-      <w:r>
-        <w:fldChar w:fldCharType="separate"/>
-      </w:r>
-      <w:r>
-        <w:rPr>
-          <w:noProof/>
-        </w:rPr>
-        <w:t>8</w:t>
-      </w:r>
-      <w:r>
-        <w:rPr>
-          <w:noProof/>
-        </w:rPr>
-        <w:fldChar w:fldCharType="end"/>
-      </w:r>
+      <w:fldSimple w:instr=" SEQ Figure_S \* ARABIC ">
+        <w:r>
+          <w:rPr>
+            <w:noProof/>
+          </w:rPr>
+          <w:t>8</w:t>
+        </w:r>
+      </w:fldSimple>
       <w:r>
         <w:t>: Attributable Fraction by living location</w:t>
       </w:r>
@@ -43531,27 +43403,14 @@
       <w:r>
         <w:t>Figure S</w:t>
       </w:r>
-      <w:r>
-        <w:fldChar w:fldCharType="begin"/>
-      </w:r>
-      <w:r>
-        <w:instrText xml:space="preserve"> SEQ Figure_S \* ARABIC </w:instrText>
-      </w:r>
-      <w:r>
-        <w:fldChar w:fldCharType="separate"/>
-      </w:r>
-      <w:r>
-        <w:rPr>
-          <w:noProof/>
-        </w:rPr>
-        <w:t>9</w:t>
-      </w:r>
-      <w:r>
-        <w:rPr>
-          <w:noProof/>
-        </w:rPr>
-        <w:fldChar w:fldCharType="end"/>
-      </w:r>
+      <w:fldSimple w:instr=" SEQ Figure_S \* ARABIC ">
+        <w:r>
+          <w:rPr>
+            <w:noProof/>
+          </w:rPr>
+          <w:t>9</w:t>
+        </w:r>
+      </w:fldSimple>
       <w:r>
         <w:t>: Attributable Fraction by median income group</w:t>
       </w:r>
@@ -43631,27 +43490,14 @@
         <w:lastRenderedPageBreak/>
         <w:t>Figure S</w:t>
       </w:r>
-      <w:r>
-        <w:fldChar w:fldCharType="begin"/>
-      </w:r>
-      <w:r>
-        <w:instrText xml:space="preserve"> SEQ Figure_S \* ARABIC </w:instrText>
-      </w:r>
-      <w:r>
-        <w:fldChar w:fldCharType="separate"/>
-      </w:r>
-      <w:r>
-        <w:rPr>
-          <w:noProof/>
-        </w:rPr>
-        <w:t>10</w:t>
-      </w:r>
-      <w:r>
-        <w:rPr>
-          <w:noProof/>
-        </w:rPr>
-        <w:fldChar w:fldCharType="end"/>
-      </w:r>
+      <w:fldSimple w:instr=" SEQ Figure_S \* ARABIC ">
+        <w:r>
+          <w:rPr>
+            <w:noProof/>
+          </w:rPr>
+          <w:t>10</w:t>
+        </w:r>
+      </w:fldSimple>
       <w:bookmarkEnd w:id="20"/>
       <w:r>
         <w:t>: Attributable Fraction by living location stratified into median income group</w:t>
@@ -44461,6 +44307,7 @@
   <w:style w:type="character" w:default="1" w:styleId="DefaultParagraphFont">
     <w:name w:val="Default Paragraph Font"/>
     <w:uiPriority w:val="1"/>
+    <w:semiHidden/>
     <w:unhideWhenUsed/>
   </w:style>
   <w:style w:type="table" w:default="1" w:styleId="TableNormal">
@@ -44919,7 +44766,7 @@
 </file>
 
 <file path=customXml/itemProps1.xml><?xml version="1.0" encoding="utf-8"?>
-<ds:datastoreItem xmlns:ds="http://schemas.openxmlformats.org/officeDocument/2006/customXml" ds:itemID="{3ADB122B-91E7-47D5-9E6D-F7101E59B67F}">
+<ds:datastoreItem xmlns:ds="http://schemas.openxmlformats.org/officeDocument/2006/customXml" ds:itemID="{26323F7B-6944-4BE9-AF54-FA68A284CBB2}">
   <ds:schemaRefs>
     <ds:schemaRef ds:uri="http://schemas.openxmlformats.org/officeDocument/2006/bibliography"/>
   </ds:schemaRefs>

</xml_diff>